<commit_message>
update for compile target update instruction doc
</commit_message>
<xml_diff>
--- a/doc/NMI Comment App Deployment Instruction.docx
+++ b/doc/NMI Comment App Deployment Instruction.docx
@@ -10,8 +10,6 @@
           <w:sz w:val="32"/>
         </w:rPr>
       </w:pPr>
-      <w:bookmarkStart w:id="0" w:name="_GoBack"/>
-      <w:bookmarkEnd w:id="0"/>
       <w:r>
         <w:rPr>
           <w:b/>
@@ -51,7 +49,7 @@
         <w:contextualSpacing w:val="0"/>
       </w:pPr>
       <w:r>
-        <w:t>Install JRE7</w:t>
+        <w:t>Install JRE6</w:t>
       </w:r>
     </w:p>
     <w:p>
@@ -157,7 +155,7 @@
         <w:contextualSpacing w:val="0"/>
       </w:pPr>
       <w:r>
-        <w:t>Extract Tomcat7</w:t>
+        <w:t>Extract Tomcat6</w:t>
       </w:r>
     </w:p>
     <w:p>
@@ -170,15 +168,7 @@
         <w:contextualSpacing w:val="0"/>
       </w:pPr>
       <w:r>
-        <w:t>In "Control Panel\System and Security\System\Advanced system settings\Environment Variables" add CATALINA_HOME = [</w:t>
-      </w:r>
-      <w:proofErr w:type="spellStart"/>
-      <w:r>
-        <w:t>Tomacat</w:t>
-      </w:r>
-      <w:proofErr w:type="spellEnd"/>
-      <w:r>
-        <w:t xml:space="preserve"> base] in system variables.</w:t>
+        <w:t>In "Control Panel\System and Security\System\Advanced system settings\Environment Variables" add CATALINA_HOME = [Tomacat base] in system variables.</w:t>
       </w:r>
     </w:p>
     <w:p>
@@ -341,15 +331,7 @@
         <w:t xml:space="preserve"> New Inbound Rule Wizard</w:t>
       </w:r>
       <w:r>
-        <w:t xml:space="preserve"> and click </w:t>
-      </w:r>
-      <w:proofErr w:type="gramStart"/>
-      <w:r>
-        <w:t>Next</w:t>
-      </w:r>
-      <w:proofErr w:type="gramEnd"/>
-      <w:r>
-        <w:t>.</w:t>
+        <w:t xml:space="preserve"> and click Next.</w:t>
       </w:r>
     </w:p>
     <w:p>
@@ -466,15 +448,7 @@
       </w:pPr>
       <w:r>
         <w:lastRenderedPageBreak/>
-        <w:t xml:space="preserve">Select “Allow the connection” and click </w:t>
-      </w:r>
-      <w:proofErr w:type="gramStart"/>
-      <w:r>
-        <w:t>Next</w:t>
-      </w:r>
-      <w:proofErr w:type="gramEnd"/>
-      <w:r>
-        <w:t>.</w:t>
+        <w:t>Select “Allow the connection” and click Next.</w:t>
       </w:r>
     </w:p>
     <w:p>
@@ -673,29 +647,13 @@
         <w:contextualSpacing w:val="0"/>
       </w:pPr>
       <w:r>
-        <w:t xml:space="preserve">Create </w:t>
-      </w:r>
-      <w:proofErr w:type="spellStart"/>
-      <w:r>
-        <w:t>NMIComment</w:t>
-      </w:r>
-      <w:proofErr w:type="spellEnd"/>
-      <w:r>
-        <w:t xml:space="preserve"> database and table</w:t>
+        <w:t>Create NMIComment database and table</w:t>
       </w:r>
       <w:r>
         <w:t xml:space="preserve"> in SQL server</w:t>
       </w:r>
       <w:r>
-        <w:t>, table name is "</w:t>
-      </w:r>
-      <w:proofErr w:type="spellStart"/>
-      <w:r>
-        <w:t>NMIComment</w:t>
-      </w:r>
-      <w:proofErr w:type="spellEnd"/>
-      <w:r>
-        <w:t>"</w:t>
+        <w:t>, table name is "NMIComment"</w:t>
       </w:r>
       <w:r>
         <w:t>. This table has four columns:</w:t>
@@ -779,13 +737,8 @@
             <w:pPr>
               <w:jc w:val="center"/>
             </w:pPr>
-            <w:proofErr w:type="spellStart"/>
             <w:r>
-              <w:t>nvarchar</w:t>
-            </w:r>
-            <w:proofErr w:type="spellEnd"/>
-            <w:r>
-              <w:t>(50)</w:t>
+              <w:t>nvarchar(50)</w:t>
             </w:r>
           </w:p>
         </w:tc>
@@ -816,11 +769,9 @@
             <w:pPr>
               <w:jc w:val="center"/>
             </w:pPr>
-            <w:proofErr w:type="spellStart"/>
             <w:r>
-              <w:t>NMI_number</w:t>
+              <w:t>Column0001</w:t>
             </w:r>
-            <w:proofErr w:type="spellEnd"/>
           </w:p>
         </w:tc>
         <w:tc>
@@ -831,13 +782,8 @@
             <w:pPr>
               <w:jc w:val="center"/>
             </w:pPr>
-            <w:proofErr w:type="spellStart"/>
             <w:r>
-              <w:t>nvarchar</w:t>
-            </w:r>
-            <w:proofErr w:type="spellEnd"/>
-            <w:r>
-              <w:t>(10)</w:t>
+              <w:t>nvarchar(10)</w:t>
             </w:r>
           </w:p>
         </w:tc>
@@ -869,7 +815,7 @@
               <w:jc w:val="center"/>
             </w:pPr>
             <w:r>
-              <w:t>comment</w:t>
+              <w:t>Column0002</w:t>
             </w:r>
           </w:p>
         </w:tc>
@@ -881,13 +827,8 @@
             <w:pPr>
               <w:jc w:val="center"/>
             </w:pPr>
-            <w:proofErr w:type="spellStart"/>
             <w:r>
-              <w:t>nvarchar</w:t>
-            </w:r>
-            <w:proofErr w:type="spellEnd"/>
-            <w:r>
-              <w:t>(MAX)</w:t>
+              <w:t>nvarchar(MAX)</w:t>
             </w:r>
           </w:p>
         </w:tc>
@@ -918,11 +859,9 @@
             <w:pPr>
               <w:jc w:val="center"/>
             </w:pPr>
-            <w:proofErr w:type="spellStart"/>
             <w:r>
-              <w:t>comment_time</w:t>
+              <w:t>Column0003</w:t>
             </w:r>
-            <w:proofErr w:type="spellEnd"/>
           </w:p>
         </w:tc>
         <w:tc>
@@ -933,11 +872,9 @@
             <w:pPr>
               <w:jc w:val="center"/>
             </w:pPr>
-            <w:proofErr w:type="spellStart"/>
             <w:r>
               <w:t>datetime</w:t>
             </w:r>
-            <w:proofErr w:type="spellEnd"/>
           </w:p>
         </w:tc>
         <w:tc>
@@ -954,6 +891,171 @@
           </w:p>
         </w:tc>
       </w:tr>
+      <w:tr>
+        <w:trPr>
+          <w:trHeight w:val="276"/>
+          <w:jc w:val="center"/>
+        </w:trPr>
+        <w:tc>
+          <w:tcPr>
+            <w:tcW w:w="1657" w:type="dxa"/>
+          </w:tcPr>
+          <w:p>
+            <w:pPr>
+              <w:jc w:val="center"/>
+            </w:pPr>
+            <w:r>
+              <w:t>Column0004</w:t>
+            </w:r>
+          </w:p>
+        </w:tc>
+        <w:tc>
+          <w:tcPr>
+            <w:tcW w:w="1657" w:type="dxa"/>
+          </w:tcPr>
+          <w:p>
+            <w:pPr>
+              <w:jc w:val="center"/>
+            </w:pPr>
+            <w:r>
+              <w:rPr>
+                <w:rFonts w:hint="eastAsia"/>
+              </w:rPr>
+              <w:t>nvarchar(100)</w:t>
+            </w:r>
+          </w:p>
+        </w:tc>
+        <w:tc>
+          <w:tcPr>
+            <w:tcW w:w="1657" w:type="dxa"/>
+          </w:tcPr>
+          <w:p>
+            <w:pPr>
+              <w:jc w:val="center"/>
+            </w:pPr>
+            <w:r>
+              <w:rPr>
+                <w:rFonts w:hint="eastAsia"/>
+              </w:rPr>
+              <w:t>True</w:t>
+            </w:r>
+          </w:p>
+        </w:tc>
+      </w:tr>
+      <w:tr>
+        <w:trPr>
+          <w:trHeight w:val="276"/>
+          <w:jc w:val="center"/>
+        </w:trPr>
+        <w:tc>
+          <w:tcPr>
+            <w:tcW w:w="1657" w:type="dxa"/>
+          </w:tcPr>
+          <w:p>
+            <w:pPr>
+              <w:jc w:val="center"/>
+            </w:pPr>
+            <w:r>
+              <w:t>Column000</w:t>
+            </w:r>
+            <w:r>
+              <w:rPr>
+                <w:rFonts w:hint="eastAsia"/>
+              </w:rPr>
+              <w:t>5</w:t>
+            </w:r>
+          </w:p>
+        </w:tc>
+        <w:tc>
+          <w:tcPr>
+            <w:tcW w:w="1657" w:type="dxa"/>
+          </w:tcPr>
+          <w:p>
+            <w:pPr>
+              <w:jc w:val="center"/>
+            </w:pPr>
+            <w:r>
+              <w:rPr>
+                <w:rFonts w:hint="eastAsia"/>
+              </w:rPr>
+              <w:t>nvarchar(100)</w:t>
+            </w:r>
+          </w:p>
+        </w:tc>
+        <w:tc>
+          <w:tcPr>
+            <w:tcW w:w="1657" w:type="dxa"/>
+          </w:tcPr>
+          <w:p>
+            <w:pPr>
+              <w:jc w:val="center"/>
+            </w:pPr>
+            <w:r>
+              <w:rPr>
+                <w:rFonts w:hint="eastAsia"/>
+              </w:rPr>
+              <w:t>True</w:t>
+            </w:r>
+          </w:p>
+        </w:tc>
+      </w:tr>
+      <w:tr>
+        <w:trPr>
+          <w:trHeight w:val="276"/>
+          <w:jc w:val="center"/>
+        </w:trPr>
+        <w:tc>
+          <w:tcPr>
+            <w:tcW w:w="1657" w:type="dxa"/>
+          </w:tcPr>
+          <w:p>
+            <w:pPr>
+              <w:jc w:val="center"/>
+            </w:pPr>
+            <w:r>
+              <w:t>Column000</w:t>
+            </w:r>
+            <w:r>
+              <w:rPr>
+                <w:rFonts w:hint="eastAsia"/>
+              </w:rPr>
+              <w:t>6</w:t>
+            </w:r>
+          </w:p>
+        </w:tc>
+        <w:tc>
+          <w:tcPr>
+            <w:tcW w:w="1657" w:type="dxa"/>
+          </w:tcPr>
+          <w:p>
+            <w:pPr>
+              <w:jc w:val="center"/>
+            </w:pPr>
+            <w:r>
+              <w:rPr>
+                <w:rFonts w:hint="eastAsia"/>
+              </w:rPr>
+              <w:t>nvarchar(100)</w:t>
+            </w:r>
+          </w:p>
+        </w:tc>
+        <w:tc>
+          <w:tcPr>
+            <w:tcW w:w="1657" w:type="dxa"/>
+          </w:tcPr>
+          <w:p>
+            <w:pPr>
+              <w:jc w:val="center"/>
+            </w:pPr>
+            <w:r>
+              <w:rPr>
+                <w:rFonts w:hint="eastAsia"/>
+              </w:rPr>
+              <w:t>True</w:t>
+            </w:r>
+          </w:p>
+        </w:tc>
+      </w:tr>
     </w:tbl>
     <w:p>
       <w:pPr>
@@ -963,15 +1065,7 @@
         <w:t xml:space="preserve">     </w:t>
       </w:r>
       <w:r>
-        <w:t>“</w:t>
-      </w:r>
-      <w:proofErr w:type="gramStart"/>
-      <w:r>
-        <w:t>id</w:t>
-      </w:r>
-      <w:proofErr w:type="gramEnd"/>
-      <w:r>
-        <w:t>” is the primary ke</w:t>
+        <w:t>“id” is the primary ke</w:t>
       </w:r>
       <w:r>
         <w:t>y.</w:t>
@@ -997,15 +1091,7 @@
         <w:contextualSpacing w:val="0"/>
       </w:pPr>
       <w:r>
-        <w:t xml:space="preserve">Open SQL Server Configuration Manager, under the SQL Server Network Configuration </w:t>
-      </w:r>
-      <w:proofErr w:type="gramStart"/>
-      <w:r>
-        <w:t>node,</w:t>
-      </w:r>
-      <w:proofErr w:type="gramEnd"/>
-      <w:r>
-        <w:t xml:space="preserve"> select the Protocols for the local database instance. Right click “TCP/IP” on the right window and enable it. </w:t>
+        <w:t xml:space="preserve">Open SQL Server Configuration Manager, under the SQL Server Network Configuration node, select the Protocols for the local database instance. Right click “TCP/IP” on the right window and enable it. </w:t>
       </w:r>
     </w:p>
     <w:p>
@@ -1019,6 +1105,7 @@
         <w:rPr>
           <w:noProof/>
         </w:rPr>
+        <w:lastRenderedPageBreak/>
         <w:drawing>
           <wp:inline distT="0" distB="0" distL="0" distR="0" wp14:anchorId="6CD744D7" wp14:editId="1978DBD4">
             <wp:extent cx="4972050" cy="1914525"/>
@@ -1076,7 +1163,6 @@
         <w:contextualSpacing w:val="0"/>
       </w:pPr>
       <w:r>
-        <w:lastRenderedPageBreak/>
         <w:t xml:space="preserve">Double click </w:t>
       </w:r>
       <w:r>
@@ -1085,25 +1171,18 @@
       <w:r>
         <w:t>TCP/IP</w:t>
       </w:r>
-      <w:proofErr w:type="gramStart"/>
       <w:r>
         <w:t>”</w:t>
       </w:r>
       <w:r>
-        <w:t xml:space="preserve">  and</w:t>
-      </w:r>
-      <w:proofErr w:type="gramEnd"/>
-      <w:r>
-        <w:t xml:space="preserve"> open TCP/IP Properties screen. In the IP Addresses panel, find </w:t>
+        <w:t xml:space="preserve">  and open TCP/IP Properties screen. In the IP Addresses panel, find </w:t>
       </w:r>
       <w:r>
         <w:t>“</w:t>
       </w:r>
-      <w:proofErr w:type="spellStart"/>
       <w:r>
         <w:t>IPAll</w:t>
       </w:r>
-      <w:proofErr w:type="spellEnd"/>
       <w:r>
         <w:t>”</w:t>
       </w:r>
@@ -1195,92 +1274,40 @@
       <w:r>
         <w:t>Place “</w:t>
       </w:r>
-      <w:proofErr w:type="spellStart"/>
-      <w:r>
-        <w:t>NMIComment.war</w:t>
-      </w:r>
-      <w:proofErr w:type="spellEnd"/>
+      <w:bookmarkStart w:id="0" w:name="OLE_LINK1"/>
+      <w:bookmarkStart w:id="1" w:name="OLE_LINK2"/>
+      <w:r>
+        <w:t>Writeback</w:t>
+      </w:r>
+      <w:bookmarkEnd w:id="0"/>
+      <w:bookmarkEnd w:id="1"/>
+      <w:r>
+        <w:t>.war</w:t>
+      </w:r>
       <w:r>
         <w:t>” in “[Tomcat Base]\</w:t>
       </w:r>
       <w:r>
-        <w:t xml:space="preserve"> </w:t>
-      </w:r>
-      <w:proofErr w:type="spellStart"/>
-      <w:r>
-        <w:t>webapps</w:t>
-      </w:r>
-      <w:proofErr w:type="spellEnd"/>
-      <w:r>
-        <w:t xml:space="preserve">”. </w:t>
-      </w:r>
-      <w:proofErr w:type="spellStart"/>
-      <w:proofErr w:type="gramStart"/>
-      <w:r>
-        <w:t>Startup</w:t>
-      </w:r>
-      <w:proofErr w:type="spellEnd"/>
-      <w:r>
-        <w:t xml:space="preserve"> Tomcat by running “[Tomcat Base]\bin\startup.bat”.</w:t>
-      </w:r>
-      <w:proofErr w:type="gramEnd"/>
-      <w:r>
-        <w:t xml:space="preserve"> Some user need to run the </w:t>
-      </w:r>
-      <w:proofErr w:type="spellStart"/>
-      <w:r>
-        <w:t>startup</w:t>
-      </w:r>
-      <w:proofErr w:type="spellEnd"/>
-      <w:r>
-        <w:t xml:space="preserve"> file with administrator’s role. Right click the file and select “Run as administrator”. When it is started, stop it by closing the Tomcat </w:t>
-      </w:r>
-      <w:proofErr w:type="spellStart"/>
-      <w:r>
-        <w:t>startup</w:t>
-      </w:r>
-      <w:proofErr w:type="spellEnd"/>
-      <w:r>
-        <w:t xml:space="preserve"> window.    </w:t>
-      </w:r>
-    </w:p>
-    <w:p>
-      <w:pPr>
-        <w:pStyle w:val="ListParagraph"/>
-        <w:contextualSpacing w:val="0"/>
-      </w:pPr>
-      <w:r>
-        <w:t xml:space="preserve">Then check the </w:t>
-      </w:r>
-      <w:proofErr w:type="gramStart"/>
-      <w:r>
-        <w:t>‘’[</w:t>
-      </w:r>
-      <w:proofErr w:type="spellStart"/>
-      <w:proofErr w:type="gramEnd"/>
-      <w:r>
-        <w:t>TomcatBase</w:t>
-      </w:r>
-      <w:proofErr w:type="spellEnd"/>
-      <w:r>
-        <w:t>]\</w:t>
-      </w:r>
-      <w:proofErr w:type="spellStart"/>
-      <w:r>
-        <w:t>webapps</w:t>
-      </w:r>
-      <w:proofErr w:type="spellEnd"/>
-      <w:r>
-        <w:t>”</w:t>
+        <w:t xml:space="preserve"> webapps</w:t>
+      </w:r>
+      <w:r>
+        <w:t xml:space="preserve">”. Startup Tomcat by running “[Tomcat Base]\bin\startup.bat”. Some user need to run the startup file with administrator’s role. Right click the file and select “Run as administrator”. When it is started, stop it by closing the Tomcat startup window.    </w:t>
+      </w:r>
+    </w:p>
+    <w:p>
+      <w:pPr>
+        <w:pStyle w:val="ListParagraph"/>
+        <w:contextualSpacing w:val="0"/>
+      </w:pPr>
+      <w:r>
+        <w:t>Then check the ‘’[TomcatBase]\webapps”</w:t>
       </w:r>
       <w:r>
         <w:t xml:space="preserve"> folder, there should be a “</w:t>
       </w:r>
-      <w:proofErr w:type="spellStart"/>
-      <w:r>
-        <w:t>NMIComment</w:t>
-      </w:r>
-      <w:proofErr w:type="spellEnd"/>
+      <w:r>
+        <w:t>Writeback</w:t>
+      </w:r>
       <w:r>
         <w:t xml:space="preserve">” folder extracted.  </w:t>
       </w:r>
@@ -1310,21 +1337,15 @@
         <w:ind w:left="720"/>
       </w:pPr>
       <w:r>
-        <w:t>In [Tomcat base]\</w:t>
-      </w:r>
-      <w:proofErr w:type="spellStart"/>
-      <w:r>
-        <w:t>webapps</w:t>
-      </w:r>
-      <w:proofErr w:type="spellEnd"/>
-      <w:r>
-        <w:t>\</w:t>
-      </w:r>
-      <w:proofErr w:type="spellStart"/>
-      <w:r>
-        <w:t>NMIComment</w:t>
-      </w:r>
-      <w:proofErr w:type="spellEnd"/>
+        <w:lastRenderedPageBreak/>
+        <w:t>In [Tomcat base]\webapps\</w:t>
+      </w:r>
+      <w:r>
+        <w:t xml:space="preserve"> </w:t>
+      </w:r>
+      <w:r>
+        <w:t>Writeback</w:t>
+      </w:r>
       <w:r>
         <w:t>\WEB-INF, open web.xml</w:t>
       </w:r>
@@ -1355,20 +1376,7 @@
         <w:contextualSpacing w:val="0"/>
       </w:pPr>
       <w:r>
-        <w:t>&lt;</w:t>
-      </w:r>
-      <w:proofErr w:type="gramStart"/>
-      <w:r>
-        <w:t>context-</w:t>
-      </w:r>
-      <w:proofErr w:type="spellStart"/>
-      <w:r>
-        <w:t>param</w:t>
-      </w:r>
-      <w:proofErr w:type="spellEnd"/>
-      <w:proofErr w:type="gramEnd"/>
-      <w:r>
-        <w:t>&gt;</w:t>
+        <w:t>&lt;context-param&gt;</w:t>
       </w:r>
     </w:p>
     <w:p>
@@ -1378,31 +1386,7 @@
       </w:pPr>
       <w:r>
         <w:tab/>
-        <w:t xml:space="preserve">  &lt;</w:t>
-      </w:r>
-      <w:proofErr w:type="spellStart"/>
-      <w:r>
-        <w:t>param</w:t>
-      </w:r>
-      <w:proofErr w:type="spellEnd"/>
-      <w:r>
-        <w:t>-name&gt;</w:t>
-      </w:r>
-      <w:proofErr w:type="spellStart"/>
-      <w:r>
-        <w:t>dbUser</w:t>
-      </w:r>
-      <w:proofErr w:type="spellEnd"/>
-      <w:r>
-        <w:t>&lt;/</w:t>
-      </w:r>
-      <w:proofErr w:type="spellStart"/>
-      <w:r>
-        <w:t>param</w:t>
-      </w:r>
-      <w:proofErr w:type="spellEnd"/>
-      <w:r>
-        <w:t>-name&gt;</w:t>
+        <w:t xml:space="preserve">  &lt;param-name&gt;dbUser&lt;/param-name&gt;</w:t>
       </w:r>
     </w:p>
     <w:p>
@@ -1412,36 +1396,16 @@
       </w:pPr>
       <w:r>
         <w:tab/>
-        <w:t xml:space="preserve">  &lt;</w:t>
-      </w:r>
-      <w:proofErr w:type="spellStart"/>
-      <w:r>
-        <w:t>param</w:t>
-      </w:r>
-      <w:proofErr w:type="spellEnd"/>
-      <w:r>
-        <w:t>-value&gt;</w:t>
-      </w:r>
-      <w:proofErr w:type="spellStart"/>
-      <w:proofErr w:type="gramStart"/>
+        <w:t xml:space="preserve">  &lt;param-value&gt;</w:t>
+      </w:r>
       <w:r>
         <w:rPr>
           <w:highlight w:val="green"/>
         </w:rPr>
         <w:t>sa</w:t>
       </w:r>
-      <w:proofErr w:type="spellEnd"/>
-      <w:proofErr w:type="gramEnd"/>
-      <w:r>
-        <w:t>&lt;/</w:t>
-      </w:r>
-      <w:proofErr w:type="spellStart"/>
-      <w:r>
-        <w:t>param</w:t>
-      </w:r>
-      <w:proofErr w:type="spellEnd"/>
-      <w:r>
-        <w:t>-value&gt;</w:t>
+      <w:r>
+        <w:t>&lt;/param-value&gt;</w:t>
       </w:r>
       <w:r>
         <w:tab/>
@@ -1454,15 +1418,7 @@
       </w:pPr>
       <w:r>
         <w:tab/>
-        <w:t>&lt;/context-</w:t>
-      </w:r>
-      <w:proofErr w:type="spellStart"/>
-      <w:r>
-        <w:t>param</w:t>
-      </w:r>
-      <w:proofErr w:type="spellEnd"/>
-      <w:r>
-        <w:t>&gt;</w:t>
+        <w:t>&lt;/context-param&gt;</w:t>
       </w:r>
     </w:p>
     <w:p>
@@ -1491,20 +1447,7 @@
       </w:pPr>
       <w:r>
         <w:tab/>
-        <w:t>&lt;</w:t>
-      </w:r>
-      <w:proofErr w:type="gramStart"/>
-      <w:r>
-        <w:t>context-</w:t>
-      </w:r>
-      <w:proofErr w:type="spellStart"/>
-      <w:r>
-        <w:t>param</w:t>
-      </w:r>
-      <w:proofErr w:type="spellEnd"/>
-      <w:proofErr w:type="gramEnd"/>
-      <w:r>
-        <w:t>&gt;</w:t>
+        <w:t>&lt;context-param&gt;</w:t>
       </w:r>
     </w:p>
     <w:p>
@@ -1514,31 +1457,7 @@
       </w:pPr>
       <w:r>
         <w:tab/>
-        <w:t xml:space="preserve">  &lt;</w:t>
-      </w:r>
-      <w:proofErr w:type="spellStart"/>
-      <w:r>
-        <w:t>param</w:t>
-      </w:r>
-      <w:proofErr w:type="spellEnd"/>
-      <w:r>
-        <w:t>-name&gt;</w:t>
-      </w:r>
-      <w:proofErr w:type="spellStart"/>
-      <w:r>
-        <w:t>dbPassword</w:t>
-      </w:r>
-      <w:proofErr w:type="spellEnd"/>
-      <w:r>
-        <w:t>&lt;/</w:t>
-      </w:r>
-      <w:proofErr w:type="spellStart"/>
-      <w:r>
-        <w:t>param</w:t>
-      </w:r>
-      <w:proofErr w:type="spellEnd"/>
-      <w:r>
-        <w:t>-name&gt;</w:t>
+        <w:t xml:space="preserve">  &lt;param-name&gt;dbPassword&lt;/param-name&gt;</w:t>
       </w:r>
     </w:p>
     <w:p>
@@ -1548,51 +1467,23 @@
       </w:pPr>
       <w:r>
         <w:tab/>
-        <w:t xml:space="preserve">  &lt;</w:t>
-      </w:r>
-      <w:proofErr w:type="spellStart"/>
-      <w:r>
-        <w:t>param</w:t>
-      </w:r>
-      <w:proofErr w:type="spellEnd"/>
-      <w:r>
-        <w:t>-value&gt;</w:t>
-      </w:r>
-      <w:proofErr w:type="spellStart"/>
-      <w:proofErr w:type="gramStart"/>
+        <w:t xml:space="preserve">  &lt;param-value&gt;</w:t>
+      </w:r>
       <w:r>
         <w:rPr>
           <w:highlight w:val="green"/>
         </w:rPr>
         <w:t>sa</w:t>
       </w:r>
-      <w:proofErr w:type="spellEnd"/>
-      <w:proofErr w:type="gramEnd"/>
-      <w:r>
-        <w:t>&lt;/</w:t>
-      </w:r>
-      <w:proofErr w:type="spellStart"/>
-      <w:r>
-        <w:t>param</w:t>
-      </w:r>
-      <w:proofErr w:type="spellEnd"/>
-      <w:r>
-        <w:t>-value&gt;</w:t>
+      <w:r>
+        <w:t>&lt;/param-value&gt;</w:t>
       </w:r>
       <w:r>
         <w:tab/>
       </w:r>
       <w:r>
         <w:tab/>
-        <w:t>&lt;/context-</w:t>
-      </w:r>
-      <w:proofErr w:type="spellStart"/>
-      <w:r>
-        <w:t>param</w:t>
-      </w:r>
-      <w:proofErr w:type="spellEnd"/>
-      <w:r>
-        <w:t>&gt;</w:t>
+        <w:t>&lt;/context-param&gt;</w:t>
       </w:r>
     </w:p>
     <w:p>
@@ -1602,20 +1493,7 @@
       </w:pPr>
       <w:r>
         <w:tab/>
-        <w:t>&lt;</w:t>
-      </w:r>
-      <w:proofErr w:type="gramStart"/>
-      <w:r>
-        <w:t>context-</w:t>
-      </w:r>
-      <w:proofErr w:type="spellStart"/>
-      <w:r>
-        <w:t>param</w:t>
-      </w:r>
-      <w:proofErr w:type="spellEnd"/>
-      <w:proofErr w:type="gramEnd"/>
-      <w:r>
-        <w:t>&gt;</w:t>
+        <w:t>&lt;context-param&gt;</w:t>
       </w:r>
     </w:p>
     <w:p>
@@ -1644,31 +1522,7 @@
       </w:pPr>
       <w:r>
         <w:tab/>
-        <w:t xml:space="preserve">  &lt;</w:t>
-      </w:r>
-      <w:proofErr w:type="spellStart"/>
-      <w:r>
-        <w:t>param</w:t>
-      </w:r>
-      <w:proofErr w:type="spellEnd"/>
-      <w:r>
-        <w:t>-name&gt;</w:t>
-      </w:r>
-      <w:proofErr w:type="spellStart"/>
-      <w:r>
-        <w:t>dbURL</w:t>
-      </w:r>
-      <w:proofErr w:type="spellEnd"/>
-      <w:r>
-        <w:t>&lt;/</w:t>
-      </w:r>
-      <w:proofErr w:type="spellStart"/>
-      <w:r>
-        <w:t>param</w:t>
-      </w:r>
-      <w:proofErr w:type="spellEnd"/>
-      <w:r>
-        <w:t>-name&gt;</w:t>
+        <w:t xml:space="preserve">  &lt;param-name&gt;dbURL&lt;/param-name&gt;</w:t>
       </w:r>
     </w:p>
     <w:p>
@@ -1678,22 +1532,16 @@
       </w:pPr>
       <w:r>
         <w:tab/>
-        <w:t xml:space="preserve">  &lt;param-value&gt;jdbc</w:t>
-      </w:r>
-      <w:proofErr w:type="gramStart"/>
-      <w:r>
-        <w:t>:sqlserver</w:t>
-      </w:r>
-      <w:proofErr w:type="gramEnd"/>
-      <w:r>
-        <w:t>://</w:t>
+        <w:t xml:space="preserve">  &lt;param-value&gt;jdbc:sqlserver://</w:t>
       </w:r>
       <w:r>
         <w:rPr>
           <w:highlight w:val="green"/>
         </w:rPr>
-        <w:t>localhost\\SQLEXPRESS</w:t>
-      </w:r>
+        <w:t>localhost</w:t>
+      </w:r>
+      <w:bookmarkStart w:id="2" w:name="_GoBack"/>
+      <w:bookmarkEnd w:id="2"/>
       <w:r>
         <w:t>:1433;databaseName=</w:t>
       </w:r>
@@ -1714,15 +1562,7 @@
       </w:pPr>
       <w:r>
         <w:tab/>
-        <w:t>&lt;/context-</w:t>
-      </w:r>
-      <w:proofErr w:type="spellStart"/>
-      <w:r>
-        <w:t>param</w:t>
-      </w:r>
-      <w:proofErr w:type="spellEnd"/>
-      <w:r>
-        <w:t>&gt;</w:t>
+        <w:t>&lt;/context-param&gt;</w:t>
       </w:r>
       <w:r>
         <w:tab/>
@@ -1801,7 +1641,40 @@
           <w:rPr>
             <w:rStyle w:val="Hyperlink"/>
           </w:rPr>
-          <w:t>http://localhost:8080/NMIComment/index.jsp?NMI=XXX</w:t>
+          <w:t>http://localhost:8080/</w:t>
+        </w:r>
+        <w:r>
+          <w:rPr>
+            <w:rStyle w:val="Hyperlink"/>
+            <w:rFonts w:hint="eastAsia"/>
+          </w:rPr>
+          <w:t>Writeback</w:t>
+        </w:r>
+        <w:r>
+          <w:rPr>
+            <w:rStyle w:val="Hyperlink"/>
+          </w:rPr>
+          <w:t>/index.jsp?</w:t>
+        </w:r>
+        <w:r>
+          <w:rPr>
+            <w:rStyle w:val="Hyperlink"/>
+            <w:rFonts w:hint="eastAsia"/>
+          </w:rPr>
+          <w:t>key</w:t>
+        </w:r>
+        <w:r>
+          <w:rPr>
+            <w:rStyle w:val="Hyperlink"/>
+          </w:rPr>
+          <w:t>=XX</w:t>
+        </w:r>
+        <w:r>
+          <w:rPr>
+            <w:rStyle w:val="Hyperlink"/>
+            <w:rFonts w:hint="eastAsia"/>
+          </w:rPr>
+          <w:t>X&amp;moreinfo=column4info,column5info,column6info</w:t>
         </w:r>
       </w:hyperlink>
     </w:p>
@@ -1811,17 +1684,7 @@
         <w:contextualSpacing w:val="0"/>
       </w:pPr>
       <w:r>
-        <w:t>“</w:t>
-      </w:r>
-      <w:proofErr w:type="spellStart"/>
-      <w:proofErr w:type="gramStart"/>
-      <w:r>
-        <w:t>localhost</w:t>
-      </w:r>
-      <w:proofErr w:type="spellEnd"/>
-      <w:proofErr w:type="gramEnd"/>
-      <w:r>
-        <w:t xml:space="preserve">” can be replaced with IP address and “XXX” should be replaced with real NMI numbers. </w:t>
+        <w:t xml:space="preserve">“localhost” can be replaced with IP address and “XXX” should be replaced with real NMI numbers. </w:t>
       </w:r>
     </w:p>
     <w:p>
@@ -1851,6 +1714,7 @@
         <w:contextualSpacing w:val="0"/>
       </w:pPr>
       <w:r>
+        <w:lastRenderedPageBreak/>
         <w:t xml:space="preserve">If there is any problem, log files should be collected to help analysis. Log files are in “[Tomcat Base]\logs” folder. </w:t>
       </w:r>
     </w:p>
@@ -1925,7 +1789,7 @@
           <w:rPr>
             <w:noProof/>
           </w:rPr>
-          <w:t>1</w:t>
+          <w:t>6</w:t>
         </w:r>
         <w:r>
           <w:rPr>
@@ -3455,7 +3319,7 @@
 </file>
 
 <file path=customXml/itemProps1.xml><?xml version="1.0" encoding="utf-8"?>
-<ds:datastoreItem xmlns:ds="http://schemas.openxmlformats.org/officeDocument/2006/customXml" ds:itemID="{4BBD3B53-C456-4411-B8FF-191434EB4C69}">
+<ds:datastoreItem xmlns:ds="http://schemas.openxmlformats.org/officeDocument/2006/customXml" ds:itemID="{1F4C9B4A-A745-408D-9E38-EF51F25FD335}">
   <ds:schemaRefs>
     <ds:schemaRef ds:uri="http://schemas.openxmlformats.org/officeDocument/2006/bibliography"/>
   </ds:schemaRefs>

</xml_diff>